<commit_message>
Backing up all my changes to my coding folder
</commit_message>
<xml_diff>
--- a/Blog_posts/Bottega_blog.docx
+++ b/Blog_posts/Bottega_blog.docx
@@ -29,51 +29,41 @@
           <w:szCs w:val="28"/>
         </w:rPr>
       </w:pPr>
-      <w:proofErr w:type="spellStart"/>
       <w:r>
         <w:rPr>
           <w:b/>
           <w:sz w:val="28"/>
           <w:szCs w:val="28"/>
         </w:rPr>
-        <w:t>Bottega</w:t>
-      </w:r>
-      <w:proofErr w:type="spellEnd"/>
-      <w:r>
+        <w:t>Bottega Blog</w:t>
+      </w:r>
+    </w:p>
+    <w:p>
+      <w:pPr>
+        <w:jc w:val="center"/>
         <w:rPr>
           <w:b/>
           <w:sz w:val="28"/>
           <w:szCs w:val="28"/>
         </w:rPr>
-        <w:t xml:space="preserve"> Blog</w:t>
-      </w:r>
-    </w:p>
-    <w:p>
-      <w:pPr>
-        <w:jc w:val="center"/>
+      </w:pPr>
+      <w:r>
         <w:rPr>
           <w:b/>
           <w:sz w:val="28"/>
           <w:szCs w:val="28"/>
         </w:rPr>
-      </w:pPr>
-      <w:r>
+        <w:t>daniel@bottega.tech</w:t>
+      </w:r>
+    </w:p>
+    <w:p>
+      <w:pPr>
+        <w:jc w:val="center"/>
         <w:rPr>
           <w:b/>
           <w:sz w:val="28"/>
           <w:szCs w:val="28"/>
         </w:rPr>
-        <w:t>daniel@bottega.tech</w:t>
-      </w:r>
-    </w:p>
-    <w:p>
-      <w:pPr>
-        <w:jc w:val="center"/>
-        <w:rPr>
-          <w:b/>
-          <w:sz w:val="28"/>
-          <w:szCs w:val="28"/>
-        </w:rPr>
       </w:pPr>
     </w:p>
     <w:p>
@@ -101,15 +91,7 @@
         <w:ind w:firstLine="720"/>
       </w:pPr>
       <w:r>
-        <w:t xml:space="preserve">This is my first week at </w:t>
-      </w:r>
-      <w:proofErr w:type="spellStart"/>
-      <w:r>
-        <w:t>Bottega</w:t>
-      </w:r>
-      <w:proofErr w:type="spellEnd"/>
-      <w:r>
-        <w:t xml:space="preserve"> so, we have been working on prep work to prepare us for the start of class.  We have mostly been downloading and setting up all our </w:t>
+        <w:t xml:space="preserve">This is my first week at Bottega so, we have been working on prep work to prepare us for the start of class.  We have mostly been downloading and setting up all our </w:t>
       </w:r>
       <w:r>
         <w:t xml:space="preserve">computers/programs.  We have learned some of the basics of what we will be learning through the teachers and codecademy.com.  </w:t>
@@ -123,23 +105,7 @@
         <w:t>We have received assignments</w:t>
       </w:r>
       <w:r>
-        <w:t xml:space="preserve"> to clone about four websites with basic instruction beforehand.  They are wanting us to try to figure it out on our own first then show us how to do it.  I have taken an entire semester of web development in collage.  I was able to learn a lot of important things about html and </w:t>
-      </w:r>
-      <w:proofErr w:type="spellStart"/>
-      <w:r>
-        <w:t>css</w:t>
-      </w:r>
-      <w:proofErr w:type="spellEnd"/>
-      <w:r>
-        <w:t xml:space="preserve"> but I feel that my skill at being able to create </w:t>
-      </w:r>
-      <w:proofErr w:type="gramStart"/>
-      <w:r>
-        <w:t>a</w:t>
-      </w:r>
-      <w:proofErr w:type="gramEnd"/>
-      <w:r>
-        <w:t xml:space="preserve"> elegant website have increased expediently.  I have been able to clone very professional looking sites with great accuracy.</w:t>
+        <w:t xml:space="preserve"> to clone about four websites with basic instruction beforehand.  They are wanting us to try to figure it out on our own first then show us how to do it.  I have taken an entire semester of web development in collage.  I was able to learn a lot of important things about html and css but I feel that my skill at being able to create a elegant website have increased expediently.  I have been able to clone very professional looking sites with great accuracy.</w:t>
       </w:r>
     </w:p>
     <w:p/>
@@ -224,36 +190,33 @@
           <w:b/>
         </w:rPr>
       </w:pPr>
-    </w:p>
-    <w:p>
-      <w:r>
-        <w:rPr>
-          <w:b/>
-        </w:rPr>
-        <w:tab/>
-      </w:r>
-      <w:r>
-        <w:t>What is MVC</w:t>
-      </w:r>
-      <w:r>
-        <w:t xml:space="preserve"> </w:t>
-      </w:r>
-      <w:r>
-        <w:t>(Model – Views – Controllers)?  MVC is one of the most important concepts in rails.  Because it is how everything is set up and functions.  The Views is everything that the user c</w:t>
-      </w:r>
-      <w:r>
-        <w:t>an see and interact with or the</w:t>
-      </w:r>
-      <w:r>
-        <w:t xml:space="preserve"> </w:t>
-      </w:r>
-      <w:r>
-        <w:t>GUI.  All the HTML and CSS are a part of the views.  The Model is everythi</w:t>
-      </w:r>
       <w:bookmarkStart w:id="0" w:name="_GoBack"/>
       <w:bookmarkEnd w:id="0"/>
-      <w:r>
-        <w:t>ng th</w:t>
+    </w:p>
+    <w:p>
+      <w:r>
+        <w:rPr>
+          <w:b/>
+        </w:rPr>
+        <w:tab/>
+      </w:r>
+      <w:r>
+        <w:t>What is MVC</w:t>
+      </w:r>
+      <w:r>
+        <w:t xml:space="preserve"> </w:t>
+      </w:r>
+      <w:r>
+        <w:t>(Model – Views – Controllers)?  MVC is one of the most important concepts in rails.  Because it is how everything is set up and functions.  The Views is everything that the user c</w:t>
+      </w:r>
+      <w:r>
+        <w:t>an see and interact with or the</w:t>
+      </w:r>
+      <w:r>
+        <w:t xml:space="preserve"> </w:t>
+      </w:r>
+      <w:r>
+        <w:t>GUI.  All the HTML and CSS are a part of the views.  The Model is everything th</w:t>
       </w:r>
       <w:r>
         <w:t xml:space="preserve">at happens on the backend that </w:t>

</xml_diff>

<commit_message>
Backing up my coding folder
</commit_message>
<xml_diff>
--- a/Blog_posts/Bottega_blog.docx
+++ b/Blog_posts/Bottega_blog.docx
@@ -190,66 +190,168 @@
           <w:b/>
         </w:rPr>
       </w:pPr>
+    </w:p>
+    <w:p>
+      <w:r>
+        <w:rPr>
+          <w:b/>
+        </w:rPr>
+        <w:tab/>
+      </w:r>
+      <w:r>
+        <w:t>What is MVC</w:t>
+      </w:r>
+      <w:r>
+        <w:t xml:space="preserve"> </w:t>
+      </w:r>
+      <w:r>
+        <w:t>(Model – Views – Controllers)?  MVC is one of the most important concepts in rails.  Because it is how everything is set up and functions.  The Views is everything that the user c</w:t>
+      </w:r>
+      <w:r>
+        <w:t>an see and interact with or the</w:t>
+      </w:r>
+      <w:r>
+        <w:t xml:space="preserve"> </w:t>
+      </w:r>
+      <w:r>
+        <w:t>GUI.  All the HTML and CSS are a part of the views.  The Model is everything th</w:t>
+      </w:r>
+      <w:r>
+        <w:t xml:space="preserve">at happens on the backend that </w:t>
+      </w:r>
+      <w:r>
+        <w:t>deal</w:t>
+      </w:r>
+      <w:r>
+        <w:t>s</w:t>
+      </w:r>
+      <w:r>
+        <w:t xml:space="preserve"> with the database</w:t>
+      </w:r>
+      <w:r>
+        <w:t>,</w:t>
+      </w:r>
+      <w:r>
+        <w:t xml:space="preserve"> were all the data is stored.  The model collects and manipulates the data so that it can be given back </w:t>
+      </w:r>
+      <w:r>
+        <w:t xml:space="preserve">to </w:t>
+      </w:r>
+      <w:r>
+        <w:t>the views.  The Controllers are the in-between connecters that translates the user interface</w:t>
+      </w:r>
+      <w:r>
+        <w:t xml:space="preserve"> requests</w:t>
+      </w:r>
+      <w:r>
+        <w:t xml:space="preserve"> so tha</w:t>
+      </w:r>
+      <w:r>
+        <w:t>t the models know what to get.  Controllers connect your application so that everything can work in unison.</w:t>
+      </w:r>
+    </w:p>
+    <w:p/>
+    <w:p>
+      <w:pPr>
+        <w:rPr>
+          <w:b/>
+        </w:rPr>
+      </w:pPr>
+      <w:r>
+        <w:rPr>
+          <w:b/>
+        </w:rPr>
+        <w:t xml:space="preserve">Blog Post </w:t>
+      </w:r>
+      <w:r>
+        <w:rPr>
+          <w:b/>
+        </w:rPr>
+        <w:t>6</w:t>
+      </w:r>
+      <w:r>
+        <w:rPr>
+          <w:b/>
+        </w:rPr>
+        <w:t>-</w:t>
+      </w:r>
+      <w:r>
+        <w:rPr>
+          <w:b/>
+        </w:rPr>
+        <w:t>19</w:t>
+      </w:r>
+      <w:r>
+        <w:rPr>
+          <w:b/>
+        </w:rPr>
+        <w:t>-2017</w:t>
+      </w:r>
+    </w:p>
+    <w:p>
+      <w:pPr>
+        <w:rPr>
+          <w:b/>
+        </w:rPr>
+      </w:pPr>
+    </w:p>
+    <w:p>
+      <w:pPr>
+        <w:rPr>
+          <w:rFonts w:eastAsia="Times New Roman"/>
+        </w:rPr>
+      </w:pPr>
+      <w:r>
+        <w:rPr>
+          <w:b/>
+        </w:rPr>
+        <w:tab/>
+      </w:r>
+      <w:r>
+        <w:t xml:space="preserve">What is OOP (object oriented </w:t>
+      </w:r>
+      <w:r>
+        <w:rPr>
+          <w:rFonts w:eastAsia="Times New Roman"/>
+          <w:color w:val="222222"/>
+          <w:shd w:val="clear" w:color="auto" w:fill="FFFFFF"/>
+        </w:rPr>
+        <w:t>programming</w:t>
+      </w:r>
+      <w:r>
+        <w:t>)?</w:t>
+      </w:r>
+      <w:r>
+        <w:t xml:space="preserve"> It is the organizing of </w:t>
+      </w:r>
+      <w:r>
+        <w:t>your program in</w:t>
+      </w:r>
+      <w:r>
+        <w:t>to small little programs that do</w:t>
+      </w:r>
+      <w:r>
+        <w:t xml:space="preserve"> a</w:t>
+      </w:r>
+      <w:r>
+        <w:t xml:space="preserve"> specific task to help the whole program perform the outcome you want.  There is also different levels of sharing information and accessing specific tasks</w:t>
+      </w:r>
+      <w:r>
+        <w:t>.  Like the parent-</w:t>
+      </w:r>
+      <w:r>
+        <w:t>child relationships between classes.</w:t>
+      </w:r>
+      <w:r>
+        <w:t xml:space="preserve"> This also preven</w:t>
+      </w:r>
+      <w:r>
+        <w:t>ts the duplication of code with</w:t>
+      </w:r>
       <w:bookmarkStart w:id="0" w:name="_GoBack"/>
       <w:bookmarkEnd w:id="0"/>
-    </w:p>
-    <w:p>
-      <w:r>
-        <w:rPr>
-          <w:b/>
-        </w:rPr>
-        <w:tab/>
-      </w:r>
-      <w:r>
-        <w:t>What is MVC</w:t>
-      </w:r>
-      <w:r>
-        <w:t xml:space="preserve"> </w:t>
-      </w:r>
-      <w:r>
-        <w:t>(Model – Views – Controllers)?  MVC is one of the most important concepts in rails.  Because it is how everything is set up and functions.  The Views is everything that the user c</w:t>
-      </w:r>
-      <w:r>
-        <w:t>an see and interact with or the</w:t>
-      </w:r>
-      <w:r>
-        <w:t xml:space="preserve"> </w:t>
-      </w:r>
-      <w:r>
-        <w:t>GUI.  All the HTML and CSS are a part of the views.  The Model is everything th</w:t>
-      </w:r>
-      <w:r>
-        <w:t xml:space="preserve">at happens on the backend that </w:t>
-      </w:r>
-      <w:r>
-        <w:t>deal</w:t>
-      </w:r>
-      <w:r>
-        <w:t>s</w:t>
-      </w:r>
-      <w:r>
-        <w:t xml:space="preserve"> with the database</w:t>
-      </w:r>
-      <w:r>
-        <w:t>,</w:t>
-      </w:r>
-      <w:r>
-        <w:t xml:space="preserve"> were all the data is stored.  The model collects and manipulates the data so that it can be given back </w:t>
-      </w:r>
-      <w:r>
-        <w:t xml:space="preserve">to </w:t>
-      </w:r>
-      <w:r>
-        <w:t>the views.  The Controllers are the in-between connecters that translates the user interface</w:t>
-      </w:r>
-      <w:r>
-        <w:t xml:space="preserve"> requests</w:t>
-      </w:r>
-      <w:r>
-        <w:t xml:space="preserve"> so tha</w:t>
-      </w:r>
-      <w:r>
-        <w:t>t the models know what to get.  Controllers connect your application so that everything can work in unison.</w:t>
+      <w:r>
+        <w:t>in your whole program.</w:t>
       </w:r>
     </w:p>
     <w:sectPr>

</xml_diff>